<commit_message>
created filter custom component for lab 9
</commit_message>
<xml_diff>
--- a/DE1_SoC_Lab8/doc/lab8_report.docx
+++ b/DE1_SoC_Lab8/doc/lab8_report.docx
@@ -1,16 +1,13 @@
 
 <file path=word/document.xml><?xml version="1.0" encoding="utf-8"?>
-<w:document xmlns:wpc="http://schemas.microsoft.com/office/word/2010/wordprocessingCanvas" xmlns:cx="http://schemas.microsoft.com/office/drawing/2014/chartex" xmlns:cx1="http://schemas.microsoft.com/office/drawing/2015/9/8/chartex" xmlns:cx2="http://schemas.microsoft.com/office/drawing/2015/10/21/chartex" xmlns:cx3="http://schemas.microsoft.com/office/drawing/2016/5/9/chartex" xmlns:cx4="http://schemas.microsoft.com/office/drawing/2016/5/10/chartex" xmlns:cx5="http://schemas.microsoft.com/office/drawing/2016/5/11/chartex" xmlns:cx6="http://schemas.microsoft.com/office/drawing/2016/5/12/chartex" xmlns:cx7="http://schemas.microsoft.com/office/drawing/2016/5/13/chartex" xmlns:cx8="http://schemas.microsoft.com/office/drawing/2016/5/14/chartex" xmlns:mc="http://schemas.openxmlformats.org/markup-compatibility/2006" xmlns:aink="http://schemas.microsoft.com/office/drawing/2016/ink" xmlns:am3d="http://schemas.microsoft.com/office/drawing/2017/model3d" xmlns:o="urn:schemas-microsoft-com:office:office" xmlns:oel="http://schemas.microsoft.com/office/2019/extlst" xmlns:r="http://schemas.openxmlformats.org/officeDocument/2006/relationships" xmlns:m="http://schemas.openxmlformats.org/officeDocument/2006/math" xmlns:v="urn:schemas-microsoft-com:vml" xmlns:wp14="http://schemas.microsoft.com/office/word/2010/wordprocessingDrawing" xmlns:wp="http://schemas.openxmlformats.org/drawingml/2006/wordprocessingDrawing" xmlns:w10="urn:schemas-microsoft-com:office:word" xmlns:w="http://schemas.openxmlformats.org/wordprocessingml/2006/main" xmlns:w14="http://schemas.microsoft.com/office/word/2010/wordml" xmlns:w15="http://schemas.microsoft.com/office/word/2012/wordml" xmlns:w16cex="http://schemas.microsoft.com/office/word/2018/wordml/cex" xmlns:w16cid="http://schemas.microsoft.com/office/word/2016/wordml/cid" xmlns:w16="http://schemas.microsoft.com/office/word/2018/wordml" xmlns:w16sdtdh="http://schemas.microsoft.com/office/word/2020/wordml/sdtdatahash" xmlns:w16se="http://schemas.microsoft.com/office/word/2015/wordml/symex" xmlns:wpg="http://schemas.microsoft.com/office/word/2010/wordprocessingGroup" xmlns:wpi="http://schemas.microsoft.com/office/word/2010/wordprocessingInk" xmlns:wne="http://schemas.microsoft.com/office/word/2006/wordml" xmlns:wps="http://schemas.microsoft.com/office/word/2010/wordprocessingShape" mc:Ignorable="w14 w15 w16se w16cid w16 w16cex w16sdtdh wp14">
+<w:document xmlns:wpc="http://schemas.microsoft.com/office/word/2010/wordprocessingCanvas" xmlns:cx="http://schemas.microsoft.com/office/drawing/2014/chartex" xmlns:cx1="http://schemas.microsoft.com/office/drawing/2015/9/8/chartex" xmlns:cx2="http://schemas.microsoft.com/office/drawing/2015/10/21/chartex" xmlns:cx3="http://schemas.microsoft.com/office/drawing/2016/5/9/chartex" xmlns:cx4="http://schemas.microsoft.com/office/drawing/2016/5/10/chartex" xmlns:cx5="http://schemas.microsoft.com/office/drawing/2016/5/11/chartex" xmlns:cx6="http://schemas.microsoft.com/office/drawing/2016/5/12/chartex" xmlns:cx7="http://schemas.microsoft.com/office/drawing/2016/5/13/chartex" xmlns:cx8="http://schemas.microsoft.com/office/drawing/2016/5/14/chartex" xmlns:mc="http://schemas.openxmlformats.org/markup-compatibility/2006" xmlns:aink="http://schemas.microsoft.com/office/drawing/2016/ink" xmlns:am3d="http://schemas.microsoft.com/office/drawing/2017/model3d" xmlns:o="urn:schemas-microsoft-com:office:office" xmlns:r="http://schemas.openxmlformats.org/officeDocument/2006/relationships" xmlns:m="http://schemas.openxmlformats.org/officeDocument/2006/math" xmlns:v="urn:schemas-microsoft-com:vml" xmlns:wp14="http://schemas.microsoft.com/office/word/2010/wordprocessingDrawing" xmlns:wp="http://schemas.openxmlformats.org/drawingml/2006/wordprocessingDrawing" xmlns:w10="urn:schemas-microsoft-com:office:word" xmlns:w="http://schemas.openxmlformats.org/wordprocessingml/2006/main" xmlns:w14="http://schemas.microsoft.com/office/word/2010/wordml" xmlns:w15="http://schemas.microsoft.com/office/word/2012/wordml" xmlns:w16cid="http://schemas.microsoft.com/office/word/2016/wordml/cid" xmlns:w16se="http://schemas.microsoft.com/office/word/2015/wordml/symex" xmlns:wpg="http://schemas.microsoft.com/office/word/2010/wordprocessingGroup" xmlns:wpi="http://schemas.microsoft.com/office/word/2010/wordprocessingInk" xmlns:wne="http://schemas.microsoft.com/office/word/2006/wordml" xmlns:wps="http://schemas.microsoft.com/office/word/2010/wordprocessingShape" mc:Ignorable="w14 w15 w16se w16cid wp14">
   <w:body>
     <w:p>
       <w:r>
-        <w:rPr>
-          <w:noProof/>
-        </w:rPr>
         <w:drawing>
-          <wp:inline distT="0" distB="0" distL="0" distR="0" wp14:anchorId="6B1B6595" wp14:editId="0F778928">
-            <wp:extent cx="5977719" cy="3591602"/>
-            <wp:effectExtent l="0" t="0" r="4445" b="8890"/>
+          <wp:inline distT="0" distB="0" distL="0" distR="0" wp14:anchorId="4C057207" wp14:editId="07F4522F">
+            <wp:extent cx="4867954" cy="6239746"/>
+            <wp:effectExtent l="0" t="0" r="8890" b="8890"/>
             <wp:docPr id="1" name="Picture 1"/>
             <wp:cNvGraphicFramePr>
               <a:graphicFrameLocks xmlns:a="http://schemas.openxmlformats.org/drawingml/2006/main" noChangeAspect="1"/>
@@ -19,36 +16,65 @@
               <a:graphicData uri="http://schemas.openxmlformats.org/drawingml/2006/picture">
                 <pic:pic xmlns:pic="http://schemas.openxmlformats.org/drawingml/2006/picture">
                   <pic:nvPicPr>
-                    <pic:cNvPr id="0" name="Picture 1"/>
-                    <pic:cNvPicPr>
-                      <a:picLocks noChangeAspect="1" noChangeArrowheads="1"/>
-                    </pic:cNvPicPr>
+                    <pic:cNvPr id="1" name=""/>
+                    <pic:cNvPicPr/>
                   </pic:nvPicPr>
                   <pic:blipFill>
-                    <a:blip r:embed="rId4" cstate="print">
-                      <a:extLst>
-                        <a:ext uri="{28A0092B-C50C-407E-A947-70E740481C1C}">
-                          <a14:useLocalDpi xmlns:a14="http://schemas.microsoft.com/office/drawing/2010/main" val="0"/>
-                        </a:ext>
-                      </a:extLst>
-                    </a:blip>
-                    <a:srcRect/>
+                    <a:blip r:embed="rId4"/>
                     <a:stretch>
                       <a:fillRect/>
                     </a:stretch>
                   </pic:blipFill>
-                  <pic:spPr bwMode="auto">
+                  <pic:spPr>
                     <a:xfrm>
                       <a:off x="0" y="0"/>
-                      <a:ext cx="5994875" cy="3601910"/>
+                      <a:ext cx="4867954" cy="6239746"/>
                     </a:xfrm>
                     <a:prstGeom prst="rect">
                       <a:avLst/>
                     </a:prstGeom>
-                    <a:noFill/>
-                    <a:ln>
-                      <a:noFill/>
-                    </a:ln>
+                  </pic:spPr>
+                </pic:pic>
+              </a:graphicData>
+            </a:graphic>
+          </wp:inline>
+        </w:drawing>
+      </w:r>
+      <w:bookmarkStart w:id="0" w:name="_GoBack"/>
+      <w:bookmarkEnd w:id="0"/>
+    </w:p>
+    <w:p>
+      <w:r>
+        <w:lastRenderedPageBreak/>
+        <w:drawing>
+          <wp:inline distT="0" distB="0" distL="0" distR="0" wp14:anchorId="37B93B75" wp14:editId="582AC85A">
+            <wp:extent cx="4858428" cy="5906324"/>
+            <wp:effectExtent l="0" t="0" r="0" b="0"/>
+            <wp:docPr id="5" name="Picture 5"/>
+            <wp:cNvGraphicFramePr>
+              <a:graphicFrameLocks xmlns:a="http://schemas.openxmlformats.org/drawingml/2006/main" noChangeAspect="1"/>
+            </wp:cNvGraphicFramePr>
+            <a:graphic xmlns:a="http://schemas.openxmlformats.org/drawingml/2006/main">
+              <a:graphicData uri="http://schemas.openxmlformats.org/drawingml/2006/picture">
+                <pic:pic xmlns:pic="http://schemas.openxmlformats.org/drawingml/2006/picture">
+                  <pic:nvPicPr>
+                    <pic:cNvPr id="1" name=""/>
+                    <pic:cNvPicPr/>
+                  </pic:nvPicPr>
+                  <pic:blipFill>
+                    <a:blip r:embed="rId5"/>
+                    <a:stretch>
+                      <a:fillRect/>
+                    </a:stretch>
+                  </pic:blipFill>
+                  <pic:spPr>
+                    <a:xfrm>
+                      <a:off x="0" y="0"/>
+                      <a:ext cx="4858428" cy="5906324"/>
+                    </a:xfrm>
+                    <a:prstGeom prst="rect">
+                      <a:avLst/>
+                    </a:prstGeom>
                   </pic:spPr>
                 </pic:pic>
               </a:graphicData>
@@ -57,177 +83,6 @@
         </w:drawing>
       </w:r>
     </w:p>
-    <w:p/>
-    <w:p/>
-    <w:p>
-      <w:r>
-        <w:rPr>
-          <w:noProof/>
-        </w:rPr>
-        <w:drawing>
-          <wp:inline distT="0" distB="0" distL="0" distR="0" wp14:anchorId="385007EF" wp14:editId="59E753AE">
-            <wp:extent cx="6008061" cy="3609833"/>
-            <wp:effectExtent l="0" t="0" r="0" b="0"/>
-            <wp:docPr id="2" name="Picture 2" descr="Chart, line chart&#10;&#10;Description automatically generated"/>
-            <wp:cNvGraphicFramePr>
-              <a:graphicFrameLocks xmlns:a="http://schemas.openxmlformats.org/drawingml/2006/main" noChangeAspect="1"/>
-            </wp:cNvGraphicFramePr>
-            <a:graphic xmlns:a="http://schemas.openxmlformats.org/drawingml/2006/main">
-              <a:graphicData uri="http://schemas.openxmlformats.org/drawingml/2006/picture">
-                <pic:pic xmlns:pic="http://schemas.openxmlformats.org/drawingml/2006/picture">
-                  <pic:nvPicPr>
-                    <pic:cNvPr id="2" name="Picture 2" descr="Chart, line chart&#10;&#10;Description automatically generated"/>
-                    <pic:cNvPicPr>
-                      <a:picLocks noChangeAspect="1" noChangeArrowheads="1"/>
-                    </pic:cNvPicPr>
-                  </pic:nvPicPr>
-                  <pic:blipFill>
-                    <a:blip r:embed="rId5" cstate="print">
-                      <a:extLst>
-                        <a:ext uri="{28A0092B-C50C-407E-A947-70E740481C1C}">
-                          <a14:useLocalDpi xmlns:a14="http://schemas.microsoft.com/office/drawing/2010/main" val="0"/>
-                        </a:ext>
-                      </a:extLst>
-                    </a:blip>
-                    <a:srcRect/>
-                    <a:stretch>
-                      <a:fillRect/>
-                    </a:stretch>
-                  </pic:blipFill>
-                  <pic:spPr bwMode="auto">
-                    <a:xfrm>
-                      <a:off x="0" y="0"/>
-                      <a:ext cx="6040108" cy="3629088"/>
-                    </a:xfrm>
-                    <a:prstGeom prst="rect">
-                      <a:avLst/>
-                    </a:prstGeom>
-                    <a:noFill/>
-                    <a:ln>
-                      <a:noFill/>
-                    </a:ln>
-                  </pic:spPr>
-                </pic:pic>
-              </a:graphicData>
-            </a:graphic>
-          </wp:inline>
-        </w:drawing>
-      </w:r>
-    </w:p>
-    <w:p/>
-    <w:p>
-      <w:r>
-        <w:rPr>
-          <w:noProof/>
-        </w:rPr>
-        <w:lastRenderedPageBreak/>
-        <w:drawing>
-          <wp:inline distT="0" distB="0" distL="0" distR="0" wp14:anchorId="0D114BBD" wp14:editId="40C896E8">
-            <wp:extent cx="5786755" cy="3329305"/>
-            <wp:effectExtent l="0" t="0" r="4445" b="4445"/>
-            <wp:docPr id="4" name="Picture 4"/>
-            <wp:cNvGraphicFramePr>
-              <a:graphicFrameLocks xmlns:a="http://schemas.openxmlformats.org/drawingml/2006/main" noChangeAspect="1"/>
-            </wp:cNvGraphicFramePr>
-            <a:graphic xmlns:a="http://schemas.openxmlformats.org/drawingml/2006/main">
-              <a:graphicData uri="http://schemas.openxmlformats.org/drawingml/2006/picture">
-                <pic:pic xmlns:pic="http://schemas.openxmlformats.org/drawingml/2006/picture">
-                  <pic:nvPicPr>
-                    <pic:cNvPr id="0" name="Picture 4"/>
-                    <pic:cNvPicPr>
-                      <a:picLocks noChangeAspect="1" noChangeArrowheads="1"/>
-                    </pic:cNvPicPr>
-                  </pic:nvPicPr>
-                  <pic:blipFill>
-                    <a:blip r:embed="rId6" cstate="print">
-                      <a:extLst>
-                        <a:ext uri="{28A0092B-C50C-407E-A947-70E740481C1C}">
-                          <a14:useLocalDpi xmlns:a14="http://schemas.microsoft.com/office/drawing/2010/main" val="0"/>
-                        </a:ext>
-                      </a:extLst>
-                    </a:blip>
-                    <a:srcRect/>
-                    <a:stretch>
-                      <a:fillRect/>
-                    </a:stretch>
-                  </pic:blipFill>
-                  <pic:spPr bwMode="auto">
-                    <a:xfrm>
-                      <a:off x="0" y="0"/>
-                      <a:ext cx="5786755" cy="3329305"/>
-                    </a:xfrm>
-                    <a:prstGeom prst="rect">
-                      <a:avLst/>
-                    </a:prstGeom>
-                    <a:noFill/>
-                    <a:ln>
-                      <a:noFill/>
-                    </a:ln>
-                  </pic:spPr>
-                </pic:pic>
-              </a:graphicData>
-            </a:graphic>
-          </wp:inline>
-        </w:drawing>
-      </w:r>
-    </w:p>
-    <w:p/>
-    <w:p>
-      <w:r>
-        <w:rPr>
-          <w:noProof/>
-        </w:rPr>
-        <w:drawing>
-          <wp:inline distT="0" distB="0" distL="0" distR="0" wp14:anchorId="5621A11F" wp14:editId="632F0D7B">
-            <wp:extent cx="5786755" cy="4034155"/>
-            <wp:effectExtent l="0" t="0" r="4445" b="4445"/>
-            <wp:docPr id="3" name="Picture 3" descr="Chart&#10;&#10;Description automatically generated"/>
-            <wp:cNvGraphicFramePr>
-              <a:graphicFrameLocks xmlns:a="http://schemas.openxmlformats.org/drawingml/2006/main" noChangeAspect="1"/>
-            </wp:cNvGraphicFramePr>
-            <a:graphic xmlns:a="http://schemas.openxmlformats.org/drawingml/2006/main">
-              <a:graphicData uri="http://schemas.openxmlformats.org/drawingml/2006/picture">
-                <pic:pic xmlns:pic="http://schemas.openxmlformats.org/drawingml/2006/picture">
-                  <pic:nvPicPr>
-                    <pic:cNvPr id="3" name="Picture 3" descr="Chart&#10;&#10;Description automatically generated"/>
-                    <pic:cNvPicPr>
-                      <a:picLocks noChangeAspect="1" noChangeArrowheads="1"/>
-                    </pic:cNvPicPr>
-                  </pic:nvPicPr>
-                  <pic:blipFill>
-                    <a:blip r:embed="rId7" cstate="print">
-                      <a:extLst>
-                        <a:ext uri="{28A0092B-C50C-407E-A947-70E740481C1C}">
-                          <a14:useLocalDpi xmlns:a14="http://schemas.microsoft.com/office/drawing/2010/main" val="0"/>
-                        </a:ext>
-                      </a:extLst>
-                    </a:blip>
-                    <a:srcRect/>
-                    <a:stretch>
-                      <a:fillRect/>
-                    </a:stretch>
-                  </pic:blipFill>
-                  <pic:spPr bwMode="auto">
-                    <a:xfrm>
-                      <a:off x="0" y="0"/>
-                      <a:ext cx="5786755" cy="4034155"/>
-                    </a:xfrm>
-                    <a:prstGeom prst="rect">
-                      <a:avLst/>
-                    </a:prstGeom>
-                    <a:noFill/>
-                    <a:ln>
-                      <a:noFill/>
-                    </a:ln>
-                  </pic:spPr>
-                </pic:pic>
-              </a:graphicData>
-            </a:graphic>
-          </wp:inline>
-        </w:drawing>
-      </w:r>
-    </w:p>
-    <w:p/>
     <w:sectPr>
       <w:pgSz w:w="12240" w:h="15840"/>
       <w:pgMar w:top="1440" w:right="1440" w:bottom="1440" w:left="1440" w:header="720" w:footer="720" w:gutter="0"/>
@@ -239,7 +94,7 @@
 </file>
 
 <file path=word/styles.xml><?xml version="1.0" encoding="utf-8"?>
-<w:styles xmlns:mc="http://schemas.openxmlformats.org/markup-compatibility/2006" xmlns:r="http://schemas.openxmlformats.org/officeDocument/2006/relationships" xmlns:w="http://schemas.openxmlformats.org/wordprocessingml/2006/main" xmlns:w14="http://schemas.microsoft.com/office/word/2010/wordml" xmlns:w15="http://schemas.microsoft.com/office/word/2012/wordml" xmlns:w16cex="http://schemas.microsoft.com/office/word/2018/wordml/cex" xmlns:w16cid="http://schemas.microsoft.com/office/word/2016/wordml/cid" xmlns:w16="http://schemas.microsoft.com/office/word/2018/wordml" xmlns:w16sdtdh="http://schemas.microsoft.com/office/word/2020/wordml/sdtdatahash" xmlns:w16se="http://schemas.microsoft.com/office/word/2015/wordml/symex" mc:Ignorable="w14 w15 w16se w16cid w16 w16cex w16sdtdh">
+<w:styles xmlns:mc="http://schemas.openxmlformats.org/markup-compatibility/2006" xmlns:r="http://schemas.openxmlformats.org/officeDocument/2006/relationships" xmlns:w="http://schemas.openxmlformats.org/wordprocessingml/2006/main" xmlns:w14="http://schemas.microsoft.com/office/word/2010/wordml" xmlns:w15="http://schemas.microsoft.com/office/word/2012/wordml" xmlns:w16cid="http://schemas.microsoft.com/office/word/2016/wordml/cid" xmlns:w16se="http://schemas.microsoft.com/office/word/2015/wordml/symex" mc:Ignorable="w14 w15 w16se w16cid">
   <w:docDefaults>
     <w:rPrDefault>
       <w:rPr>
@@ -255,7 +110,7 @@
       </w:pPr>
     </w:pPrDefault>
   </w:docDefaults>
-  <w:latentStyles w:defLockedState="0" w:defUIPriority="99" w:defSemiHidden="0" w:defUnhideWhenUsed="0" w:defQFormat="0" w:count="376">
+  <w:latentStyles w:defLockedState="0" w:defUIPriority="99" w:defSemiHidden="0" w:defUnhideWhenUsed="0" w:defQFormat="0" w:count="375">
     <w:lsdException w:name="Normal" w:uiPriority="0" w:qFormat="1"/>
     <w:lsdException w:name="heading 1" w:uiPriority="9" w:qFormat="1"/>
     <w:lsdException w:name="heading 2" w:semiHidden="1" w:uiPriority="9" w:unhideWhenUsed="1" w:qFormat="1"/>
@@ -631,7 +486,6 @@
     <w:lsdException w:name="Smart Hyperlink" w:semiHidden="1" w:unhideWhenUsed="1"/>
     <w:lsdException w:name="Hashtag" w:semiHidden="1" w:unhideWhenUsed="1"/>
     <w:lsdException w:name="Unresolved Mention" w:semiHidden="1" w:unhideWhenUsed="1"/>
-    <w:lsdException w:name="Smart Link" w:semiHidden="1" w:unhideWhenUsed="1"/>
   </w:latentStyles>
   <w:style w:type="paragraph" w:default="1" w:styleId="Normal">
     <w:name w:val="Normal"/>

</xml_diff>